<commit_message>
Put CV in new tableless format
</commit_message>
<xml_diff>
--- a/static/resources/DenisHoctorCV 100830.docx
+++ b/static/resources/DenisHoctorCV 100830.docx
@@ -1,6 +1,6 @@
 
 <file path=word/document.xml><?xml version="1.0" encoding="utf-8"?>
-<w:document xmlns:ve="http://schemas.openxmlformats.org/markup-compatibility/2006" xmlns:o="urn:schemas-microsoft-com:office:office" xmlns:r="http://schemas.openxmlformats.org/officeDocument/2006/relationships" xmlns:m="http://schemas.openxmlformats.org/officeDocument/2006/math" xmlns:v="urn:schemas-microsoft-com:vml" xmlns:wp="http://schemas.openxmlformats.org/drawingml/2006/wordprocessingDrawing" xmlns:w10="urn:schemas-microsoft-com:office:word" xmlns:w="http://schemas.openxmlformats.org/wordprocessingml/2006/main" xmlns:wne="http://schemas.microsoft.com/office/word/2006/wordml">
+<w:document xmlns:wpc="http://schemas.microsoft.com/office/word/2010/wordprocessingCanvas" xmlns:mc="http://schemas.openxmlformats.org/markup-compatibility/2006" xmlns:o="urn:schemas-microsoft-com:office:office" xmlns:r="http://schemas.openxmlformats.org/officeDocument/2006/relationships" xmlns:m="http://schemas.openxmlformats.org/officeDocument/2006/math" xmlns:v="urn:schemas-microsoft-com:vml" xmlns:wp14="http://schemas.microsoft.com/office/word/2010/wordprocessingDrawing" xmlns:wp="http://schemas.openxmlformats.org/drawingml/2006/wordprocessingDrawing" xmlns:w10="urn:schemas-microsoft-com:office:word" xmlns:w="http://schemas.openxmlformats.org/wordprocessingml/2006/main" xmlns:w14="http://schemas.microsoft.com/office/word/2010/wordml" xmlns:wpg="http://schemas.microsoft.com/office/word/2010/wordprocessingGroup" xmlns:wpi="http://schemas.microsoft.com/office/word/2010/wordprocessingInk" xmlns:wne="http://schemas.microsoft.com/office/word/2006/wordml" xmlns:wps="http://schemas.microsoft.com/office/word/2010/wordprocessingShape" mc:Ignorable="w14 wp14">
   <w:body>
     <w:p>
       <w:pPr>
@@ -164,7 +164,7 @@
           <w:szCs w:val="18"/>
         </w:rPr>
       </w:pPr>
-      <w:hyperlink r:id="rId5" w:history="1">
+      <w:hyperlink r:id="rId6" w:history="1">
         <w:r>
           <w:rPr>
             <w:rStyle w:val="Hyperlink"/>
@@ -192,7 +192,7 @@
         </w:rPr>
         <w:tab/>
       </w:r>
-      <w:hyperlink r:id="rId6" w:history="1">
+      <w:hyperlink r:id="rId7" w:history="1">
         <w:r>
           <w:rPr>
             <w:rStyle w:val="Hyperlink"/>
@@ -222,7 +222,7 @@
         </w:rPr>
         <w:tab/>
       </w:r>
-      <w:hyperlink r:id="rId7" w:history="1">
+      <w:hyperlink r:id="rId8" w:history="1">
         <w:r>
           <w:rPr>
             <w:rStyle w:val="Hyperlink"/>
@@ -493,7 +493,7 @@
       </w:pPr>
       <w:r>
         <w:rPr>
-          <w:rStyle w:val="title"/>
+          <w:rStyle w:val="Title1"/>
           <w:rFonts w:ascii="Arial" w:eastAsiaTheme="majorEastAsia" w:hAnsi="Arial" w:cs="Arial"/>
           <w:b/>
           <w:bCs/>
@@ -536,7 +536,7 @@
       </w:pPr>
       <w:r>
         <w:rPr>
-          <w:rStyle w:val="title"/>
+          <w:rStyle w:val="Title1"/>
           <w:rFonts w:ascii="Arial" w:eastAsiaTheme="majorEastAsia" w:hAnsi="Arial" w:cs="Arial"/>
           <w:b/>
           <w:bCs/>
@@ -590,7 +590,7 @@
       </w:pPr>
       <w:r>
         <w:rPr>
-          <w:rStyle w:val="title"/>
+          <w:rStyle w:val="Title1"/>
           <w:rFonts w:ascii="Arial" w:eastAsiaTheme="majorEastAsia" w:hAnsi="Arial" w:cs="Arial"/>
           <w:b/>
           <w:bCs/>
@@ -754,7 +754,7 @@
         </w:rPr>
         <w:t xml:space="preserve">Worked as a contractor on projects such as </w:t>
       </w:r>
-      <w:hyperlink r:id="rId8" w:history="1">
+      <w:hyperlink r:id="rId9" w:history="1">
         <w:r>
           <w:rPr>
             <w:rStyle w:val="Hyperlink"/>
@@ -1096,7 +1096,7 @@
           <w:szCs w:val="18"/>
         </w:rPr>
       </w:pPr>
-      <w:hyperlink r:id="rId9" w:history="1">
+      <w:hyperlink r:id="rId10" w:history="1">
         <w:r>
           <w:rPr>
             <w:rStyle w:val="Hyperlink"/>
@@ -1205,7 +1205,7 @@
           <w:szCs w:val="18"/>
         </w:rPr>
       </w:pPr>
-      <w:hyperlink r:id="rId10" w:history="1">
+      <w:hyperlink r:id="rId11" w:history="1">
         <w:r>
           <w:rPr>
             <w:rStyle w:val="Hyperlink"/>
@@ -1435,19 +1435,8 @@
           <w:sz w:val="18"/>
           <w:szCs w:val="18"/>
         </w:rPr>
-        <w:t xml:space="preserve">Contributed back to the community with extensions to open source </w:t>
-      </w:r>
-      <w:proofErr w:type="spellStart"/>
-      <w:r>
-        <w:rPr>
-          <w:rFonts w:ascii="Arial" w:hAnsi="Arial" w:cs="Arial"/>
-          <w:color w:val="333333"/>
-          <w:sz w:val="18"/>
-          <w:szCs w:val="18"/>
-        </w:rPr>
-        <w:t>plugins</w:t>
-      </w:r>
-      <w:proofErr w:type="spellEnd"/>
+        <w:t>Contributed back to the community with extensions to open source plugins</w:t>
+      </w:r>
     </w:p>
     <w:p>
       <w:pPr>
@@ -1460,7 +1449,7 @@
           <w:szCs w:val="18"/>
         </w:rPr>
       </w:pPr>
-      <w:hyperlink r:id="rId11" w:history="1">
+      <w:hyperlink r:id="rId12" w:history="1">
         <w:r>
           <w:rPr>
             <w:rStyle w:val="Hyperlink"/>
@@ -1602,7 +1591,7 @@
           <w:szCs w:val="18"/>
         </w:rPr>
       </w:pPr>
-      <w:hyperlink r:id="rId12" w:history="1">
+      <w:hyperlink r:id="rId13" w:history="1">
         <w:r>
           <w:rPr>
             <w:rStyle w:val="Hyperlink"/>
@@ -1923,7 +1912,7 @@
           <w:spacing w:val="12"/>
           <w:szCs w:val="23"/>
         </w:rPr>
-        <w:t>Website Designer, Self Employ</w:t>
+        <w:t>Website Designer,</w:t>
       </w:r>
       <w:r>
         <w:rPr>
@@ -1933,7 +1922,7 @@
           <w:spacing w:val="12"/>
           <w:szCs w:val="23"/>
         </w:rPr>
-        <w:t>ed &amp;</w:t>
+        <w:t xml:space="preserve"> </w:t>
       </w:r>
       <w:r>
         <w:rPr>
@@ -1943,7 +1932,7 @@
           <w:spacing w:val="12"/>
           <w:szCs w:val="23"/>
         </w:rPr>
-        <w:t xml:space="preserve"> Part-time in </w:t>
+        <w:t>Part-time</w:t>
       </w:r>
       <w:r>
         <w:rPr>
@@ -1953,7 +1942,47 @@
           <w:spacing w:val="12"/>
           <w:szCs w:val="23"/>
         </w:rPr>
+        <w:t xml:space="preserve"> </w:t>
+      </w:r>
+      <w:r>
+        <w:rPr>
+          <w:rFonts w:ascii="Arial" w:hAnsi="Arial" w:cs="Arial"/>
+          <w:bCs w:val="0"/>
+          <w:color w:val="333333"/>
+          <w:spacing w:val="12"/>
+          <w:szCs w:val="23"/>
+        </w:rPr>
+        <w:t xml:space="preserve">Freelance </w:t>
+      </w:r>
+      <w:r>
+        <w:rPr>
+          <w:rFonts w:ascii="Arial" w:hAnsi="Arial" w:cs="Arial"/>
+          <w:bCs w:val="0"/>
+          <w:color w:val="333333"/>
+          <w:spacing w:val="12"/>
+          <w:szCs w:val="23"/>
+        </w:rPr>
+        <w:t xml:space="preserve">in </w:t>
+      </w:r>
+      <w:r>
+        <w:rPr>
+          <w:rFonts w:ascii="Arial" w:hAnsi="Arial" w:cs="Arial"/>
+          <w:bCs w:val="0"/>
+          <w:color w:val="333333"/>
+          <w:spacing w:val="12"/>
+          <w:szCs w:val="23"/>
+        </w:rPr>
         <w:t>Ireland</w:t>
+      </w:r>
+      <w:r>
+        <w:rPr>
+          <w:rFonts w:ascii="Arial" w:hAnsi="Arial" w:cs="Arial"/>
+          <w:bCs w:val="0"/>
+          <w:color w:val="333333"/>
+          <w:spacing w:val="12"/>
+          <w:szCs w:val="23"/>
+        </w:rPr>
+        <w:tab/>
       </w:r>
       <w:r>
         <w:rPr>
@@ -2120,7 +2149,6 @@
         </w:rPr>
         <w:t xml:space="preserve"> </w:t>
       </w:r>
-      <w:proofErr w:type="spellStart"/>
       <w:r>
         <w:rPr>
           <w:rFonts w:ascii="Arial" w:hAnsi="Arial" w:cs="Arial"/>
@@ -2129,9 +2157,8 @@
           <w:spacing w:val="12"/>
           <w:szCs w:val="23"/>
         </w:rPr>
-        <w:t>Hotham</w:t>
-      </w:r>
-      <w:proofErr w:type="spellEnd"/>
+        <w:t>Australia</w:t>
+      </w:r>
       <w:r>
         <w:rPr>
           <w:rFonts w:ascii="Arial" w:hAnsi="Arial" w:cs="Arial"/>
@@ -2140,7 +2167,7 @@
           <w:spacing w:val="12"/>
           <w:szCs w:val="23"/>
         </w:rPr>
-        <w:t>, Australia</w:t>
+        <w:tab/>
       </w:r>
       <w:r>
         <w:rPr>
@@ -2223,7 +2250,27 @@
           <w:spacing w:val="12"/>
           <w:szCs w:val="23"/>
         </w:rPr>
-        <w:t xml:space="preserve"> IT Tester, Bank of Ireland Dublin, Ireland</w:t>
+        <w:t xml:space="preserve"> IT Tester, Bank of Ireland</w:t>
+      </w:r>
+      <w:r>
+        <w:rPr>
+          <w:rFonts w:ascii="Arial" w:hAnsi="Arial" w:cs="Arial"/>
+          <w:bCs w:val="0"/>
+          <w:color w:val="333333"/>
+          <w:spacing w:val="12"/>
+          <w:szCs w:val="23"/>
+        </w:rPr>
+        <w:t xml:space="preserve"> in</w:t>
+      </w:r>
+      <w:r>
+        <w:rPr>
+          <w:rFonts w:ascii="Arial" w:hAnsi="Arial" w:cs="Arial"/>
+          <w:bCs w:val="0"/>
+          <w:color w:val="333333"/>
+          <w:spacing w:val="12"/>
+          <w:szCs w:val="23"/>
+        </w:rPr>
+        <w:t xml:space="preserve"> Dublin, Ireland</w:t>
       </w:r>
       <w:r>
         <w:rPr>
@@ -2352,8 +2399,9 @@
           <w:spacing w:val="12"/>
           <w:szCs w:val="23"/>
         </w:rPr>
-        <w:t>Property Manager, Belfry Apartments in Dublin, Ireland</w:t>
-      </w:r>
+        <w:t xml:space="preserve">Property Manager, </w:t>
+      </w:r>
+      <w:proofErr w:type="gramStart"/>
       <w:r>
         <w:rPr>
           <w:rFonts w:ascii="Arial" w:hAnsi="Arial" w:cs="Arial"/>
@@ -2362,7 +2410,57 @@
           <w:spacing w:val="12"/>
           <w:szCs w:val="23"/>
         </w:rPr>
+        <w:t>The</w:t>
+      </w:r>
+      <w:proofErr w:type="gramEnd"/>
+      <w:r>
+        <w:rPr>
+          <w:rFonts w:ascii="Arial" w:hAnsi="Arial" w:cs="Arial"/>
+          <w:bCs w:val="0"/>
+          <w:color w:val="333333"/>
+          <w:spacing w:val="12"/>
+          <w:szCs w:val="23"/>
+        </w:rPr>
+        <w:t xml:space="preserve"> Belfry </w:t>
+      </w:r>
+      <w:r>
+        <w:rPr>
+          <w:rFonts w:ascii="Arial" w:hAnsi="Arial" w:cs="Arial"/>
+          <w:bCs w:val="0"/>
+          <w:color w:val="333333"/>
+          <w:spacing w:val="12"/>
+          <w:szCs w:val="23"/>
+        </w:rPr>
+        <w:t>in Dublin, Ireland</w:t>
+      </w:r>
+      <w:r>
+        <w:rPr>
+          <w:rFonts w:ascii="Arial" w:hAnsi="Arial" w:cs="Arial"/>
+          <w:bCs w:val="0"/>
+          <w:color w:val="333333"/>
+          <w:spacing w:val="12"/>
+          <w:szCs w:val="23"/>
+        </w:rPr>
         <w:tab/>
+      </w:r>
+      <w:r>
+        <w:rPr>
+          <w:rFonts w:ascii="Arial" w:hAnsi="Arial" w:cs="Arial"/>
+          <w:bCs w:val="0"/>
+          <w:color w:val="333333"/>
+          <w:spacing w:val="12"/>
+          <w:szCs w:val="23"/>
+        </w:rPr>
+        <w:tab/>
+      </w:r>
+      <w:r>
+        <w:rPr>
+          <w:rFonts w:ascii="Arial" w:hAnsi="Arial" w:cs="Arial"/>
+          <w:bCs w:val="0"/>
+          <w:color w:val="333333"/>
+          <w:spacing w:val="12"/>
+          <w:szCs w:val="23"/>
+        </w:rPr>
         <w:t>Oct 2003–May 2006</w:t>
       </w:r>
     </w:p>
@@ -2424,7 +2522,27 @@
           <w:spacing w:val="12"/>
           <w:szCs w:val="23"/>
         </w:rPr>
-        <w:t xml:space="preserve"> Officer, Dept. Enterprise in Dublin, Ireland</w:t>
+        <w:t xml:space="preserve"> Officer, Dept. </w:t>
+      </w:r>
+      <w:r>
+        <w:rPr>
+          <w:rFonts w:ascii="Arial" w:hAnsi="Arial" w:cs="Arial"/>
+          <w:bCs w:val="0"/>
+          <w:color w:val="333333"/>
+          <w:spacing w:val="12"/>
+          <w:szCs w:val="23"/>
+        </w:rPr>
+        <w:t xml:space="preserve">of </w:t>
+      </w:r>
+      <w:r>
+        <w:rPr>
+          <w:rFonts w:ascii="Arial" w:hAnsi="Arial" w:cs="Arial"/>
+          <w:bCs w:val="0"/>
+          <w:color w:val="333333"/>
+          <w:spacing w:val="12"/>
+          <w:szCs w:val="23"/>
+        </w:rPr>
+        <w:t>Enterprise in Dublin, Ireland</w:t>
       </w:r>
       <w:r>
         <w:rPr>
@@ -2517,7 +2635,7 @@
     <w:p>
       <w:pPr>
         <w:pStyle w:val="Heading4"/>
-        <w:spacing w:before="225" w:after="50" w:line="250" w:lineRule="atLeast"/>
+        <w:spacing w:before="120" w:after="50" w:line="250" w:lineRule="atLeast"/>
         <w:rPr>
           <w:rFonts w:ascii="Arial" w:hAnsi="Arial" w:cs="Arial"/>
           <w:bCs w:val="0"/>
@@ -2526,6 +2644,7 @@
           <w:szCs w:val="23"/>
         </w:rPr>
       </w:pPr>
+      <w:bookmarkStart w:id="0" w:name="_GoBack"/>
       <w:r>
         <w:rPr>
           <w:rFonts w:ascii="Arial" w:hAnsi="Arial" w:cs="Arial"/>
@@ -2568,6 +2687,7 @@
         <w:t>Sept 2002–May 2006</w:t>
       </w:r>
     </w:p>
+    <w:bookmarkEnd w:id="0"/>
     <w:p>
       <w:pPr>
         <w:numPr>
@@ -2986,17 +3106,7 @@
     <w:p>
       <w:pPr>
         <w:pStyle w:val="Heading4"/>
-        <w:spacing w:before="50" w:after="50" w:line="250" w:lineRule="atLeast"/>
-        <w:rPr>
-          <w:rFonts w:ascii="Arial" w:hAnsi="Arial" w:cs="Arial"/>
-          <w:b w:val="0"/>
-          <w:bCs w:val="0"/>
-          <w:color w:val="333333"/>
-          <w:sz w:val="14"/>
-          <w:szCs w:val="18"/>
-        </w:rPr>
-      </w:pPr>
-      <w:r>
+        <w:spacing w:before="50" w:after="120" w:line="250" w:lineRule="atLeast"/>
         <w:rPr>
           <w:rFonts w:ascii="Arial" w:hAnsi="Arial" w:cs="Arial"/>
           <w:b w:val="0"/>
@@ -3006,8 +3116,7 @@
           <w:sz w:val="20"/>
           <w:szCs w:val="23"/>
         </w:rPr>
-        <w:t>Student Union Residence Rep. in Dublin, Ireland</w:t>
-      </w:r>
+      </w:pPr>
       <w:r>
         <w:rPr>
           <w:rFonts w:ascii="Arial" w:hAnsi="Arial" w:cs="Arial"/>
@@ -3018,7 +3127,7 @@
           <w:sz w:val="20"/>
           <w:szCs w:val="23"/>
         </w:rPr>
-        <w:tab/>
+        <w:t>Student Union Residence Rep. in Dublin, Ireland</w:t>
       </w:r>
       <w:r>
         <w:rPr>
@@ -3054,6 +3163,18 @@
           <w:sz w:val="20"/>
           <w:szCs w:val="23"/>
         </w:rPr>
+        <w:tab/>
+      </w:r>
+      <w:r>
+        <w:rPr>
+          <w:rFonts w:ascii="Arial" w:hAnsi="Arial" w:cs="Arial"/>
+          <w:b w:val="0"/>
+          <w:bCs w:val="0"/>
+          <w:color w:val="auto"/>
+          <w:spacing w:val="12"/>
+          <w:sz w:val="20"/>
+          <w:szCs w:val="23"/>
+        </w:rPr>
         <w:t>Sept 2002–May 2003</w:t>
       </w:r>
     </w:p>
@@ -3071,7 +3192,7 @@
       </w:pPr>
       <w:r>
         <w:rPr>
-          <w:rStyle w:val="title"/>
+          <w:rStyle w:val="Title1"/>
           <w:rFonts w:ascii="Arial" w:eastAsiaTheme="majorEastAsia" w:hAnsi="Arial" w:cs="Arial"/>
           <w:b/>
           <w:bCs/>
@@ -3142,7 +3263,7 @@
       </w:pPr>
       <w:r>
         <w:rPr>
-          <w:rStyle w:val="title"/>
+          <w:rStyle w:val="Title1"/>
           <w:rFonts w:ascii="Arial" w:eastAsiaTheme="majorEastAsia" w:hAnsi="Arial" w:cs="Arial"/>
           <w:b/>
           <w:bCs/>
@@ -3224,7 +3345,7 @@
       </w:pPr>
       <w:r>
         <w:rPr>
-          <w:rStyle w:val="title"/>
+          <w:rStyle w:val="Title1"/>
           <w:rFonts w:ascii="Arial" w:eastAsiaTheme="majorEastAsia" w:hAnsi="Arial" w:cs="Arial"/>
           <w:b/>
           <w:bCs/>
@@ -3236,7 +3357,7 @@
       </w:r>
       <w:r>
         <w:rPr>
-          <w:rStyle w:val="title"/>
+          <w:rStyle w:val="Title1"/>
           <w:rFonts w:ascii="Arial" w:eastAsiaTheme="majorEastAsia" w:hAnsi="Arial" w:cs="Arial"/>
           <w:bCs/>
           <w:color w:val="333333"/>
@@ -3247,7 +3368,7 @@
       </w:r>
       <w:r>
         <w:rPr>
-          <w:rStyle w:val="title"/>
+          <w:rStyle w:val="Title1"/>
           <w:rFonts w:ascii="Arial" w:eastAsiaTheme="majorEastAsia" w:hAnsi="Arial" w:cs="Arial"/>
           <w:bCs/>
           <w:color w:val="333333"/>
@@ -3285,7 +3406,7 @@
         </w:rPr>
         <w:tab/>
       </w:r>
-      <w:hyperlink r:id="rId13" w:history="1">
+      <w:hyperlink r:id="rId14" w:history="1">
         <w:r>
           <w:rPr>
             <w:rStyle w:val="Hyperlink"/>
@@ -3308,7 +3429,7 @@
       </w:r>
       <w:r>
         <w:rPr>
-          <w:rStyle w:val="title"/>
+          <w:rStyle w:val="Title1"/>
           <w:rFonts w:ascii="Arial" w:eastAsiaTheme="majorEastAsia" w:hAnsi="Arial" w:cs="Arial"/>
           <w:bCs/>
           <w:color w:val="333333"/>
@@ -3319,7 +3440,7 @@
       </w:r>
       <w:r>
         <w:rPr>
-          <w:rStyle w:val="title"/>
+          <w:rStyle w:val="Title1"/>
           <w:rFonts w:ascii="Arial" w:eastAsiaTheme="majorEastAsia" w:hAnsi="Arial" w:cs="Arial"/>
           <w:bCs/>
           <w:color w:val="333333"/>
@@ -3382,7 +3503,7 @@
       </w:pPr>
       <w:r>
         <w:rPr>
-          <w:rStyle w:val="title"/>
+          <w:rStyle w:val="Title1"/>
           <w:rFonts w:ascii="Arial" w:eastAsiaTheme="majorEastAsia" w:hAnsi="Arial" w:cs="Arial"/>
           <w:b/>
           <w:bCs/>
@@ -3394,7 +3515,7 @@
       </w:r>
       <w:r>
         <w:rPr>
-          <w:rStyle w:val="title"/>
+          <w:rStyle w:val="Title1"/>
           <w:rFonts w:ascii="Arial" w:eastAsiaTheme="majorEastAsia" w:hAnsi="Arial" w:cs="Arial"/>
           <w:b/>
           <w:bCs/>
@@ -3453,7 +3574,7 @@
         </w:rPr>
         <w:tab/>
       </w:r>
-      <w:hyperlink r:id="rId14" w:history="1">
+      <w:hyperlink r:id="rId15" w:history="1">
         <w:r>
           <w:rPr>
             <w:rStyle w:val="Hyperlink"/>
@@ -3476,7 +3597,7 @@
       </w:r>
       <w:r>
         <w:rPr>
-          <w:rStyle w:val="title"/>
+          <w:rStyle w:val="Title1"/>
           <w:rFonts w:ascii="Arial" w:eastAsiaTheme="majorEastAsia" w:hAnsi="Arial" w:cs="Arial"/>
           <w:bCs/>
           <w:color w:val="333333"/>
@@ -3487,7 +3608,7 @@
       </w:r>
       <w:r>
         <w:rPr>
-          <w:rStyle w:val="title"/>
+          <w:rStyle w:val="Title1"/>
           <w:rFonts w:ascii="Arial" w:eastAsiaTheme="majorEastAsia" w:hAnsi="Arial" w:cs="Arial"/>
           <w:bCs/>
           <w:color w:val="333333"/>
@@ -3518,7 +3639,7 @@
 </file>
 
 <file path=word/numbering.xml><?xml version="1.0" encoding="utf-8"?>
-<w:numbering xmlns:ve="http://schemas.openxmlformats.org/markup-compatibility/2006" xmlns:o="urn:schemas-microsoft-com:office:office" xmlns:r="http://schemas.openxmlformats.org/officeDocument/2006/relationships" xmlns:m="http://schemas.openxmlformats.org/officeDocument/2006/math" xmlns:v="urn:schemas-microsoft-com:vml" xmlns:wp="http://schemas.openxmlformats.org/drawingml/2006/wordprocessingDrawing" xmlns:w10="urn:schemas-microsoft-com:office:word" xmlns:w="http://schemas.openxmlformats.org/wordprocessingml/2006/main" xmlns:wne="http://schemas.microsoft.com/office/word/2006/wordml">
+<w:numbering xmlns:wpc="http://schemas.microsoft.com/office/word/2010/wordprocessingCanvas" xmlns:mc="http://schemas.openxmlformats.org/markup-compatibility/2006" xmlns:o="urn:schemas-microsoft-com:office:office" xmlns:r="http://schemas.openxmlformats.org/officeDocument/2006/relationships" xmlns:m="http://schemas.openxmlformats.org/officeDocument/2006/math" xmlns:v="urn:schemas-microsoft-com:vml" xmlns:wp14="http://schemas.microsoft.com/office/word/2010/wordprocessingDrawing" xmlns:wp="http://schemas.openxmlformats.org/drawingml/2006/wordprocessingDrawing" xmlns:w10="urn:schemas-microsoft-com:office:word" xmlns:w="http://schemas.openxmlformats.org/wordprocessingml/2006/main" xmlns:w14="http://schemas.microsoft.com/office/word/2010/wordml" xmlns:wpg="http://schemas.microsoft.com/office/word/2010/wordprocessingGroup" xmlns:wpi="http://schemas.microsoft.com/office/word/2010/wordprocessingInk" xmlns:wne="http://schemas.microsoft.com/office/word/2006/wordml" xmlns:wps="http://schemas.microsoft.com/office/word/2010/wordprocessingShape" mc:Ignorable="w14 wp14">
   <w:abstractNum w:abstractNumId="0">
     <w:nsid w:val="03A329B0"/>
     <w:multiLevelType w:val="multilevel"/>
@@ -9987,7 +10108,7 @@
 </file>
 
 <file path=word/styles.xml><?xml version="1.0" encoding="utf-8"?>
-<w:styles xmlns:r="http://schemas.openxmlformats.org/officeDocument/2006/relationships" xmlns:w="http://schemas.openxmlformats.org/wordprocessingml/2006/main">
+<w:styles xmlns:mc="http://schemas.openxmlformats.org/markup-compatibility/2006" xmlns:r="http://schemas.openxmlformats.org/officeDocument/2006/relationships" xmlns:w="http://schemas.openxmlformats.org/wordprocessingml/2006/main" xmlns:w14="http://schemas.microsoft.com/office/word/2010/wordml" mc:Ignorable="w14">
   <w:docDefaults>
     <w:rPrDefault>
       <w:rPr>
@@ -10271,7 +10392,6 @@
     <w:uiPriority w:val="99"/>
     <w:semiHidden/>
     <w:unhideWhenUsed/>
-    <w:qFormat/>
     <w:tblPr>
       <w:tblInd w:w="0" w:type="dxa"/>
       <w:tblCellMar>
@@ -10385,8 +10505,8 @@
       <w:u w:val="single"/>
     </w:rPr>
   </w:style>
-  <w:style w:type="character" w:customStyle="1" w:styleId="title">
-    <w:name w:val="title"/>
+  <w:style w:type="character" w:customStyle="1" w:styleId="Title1">
+    <w:name w:val="Title1"/>
     <w:basedOn w:val="DefaultParagraphFont"/>
     <w:rsid w:val="00AC7757"/>
   </w:style>
@@ -10406,6 +10526,196 @@
       <w:color w:val="800080" w:themeColor="followedHyperlink"/>
       <w:u w:val="single"/>
     </w:rPr>
+  </w:style>
+</w:styles>
+</file>
+
+<file path=word/stylesWithEffects.xml><?xml version="1.0" encoding="utf-8"?>
+<w:styles xmlns:wpc="http://schemas.microsoft.com/office/word/2010/wordprocessingCanvas" xmlns:mc="http://schemas.openxmlformats.org/markup-compatibility/2006" xmlns:o="urn:schemas-microsoft-com:office:office" xmlns:r="http://schemas.openxmlformats.org/officeDocument/2006/relationships" xmlns:m="http://schemas.openxmlformats.org/officeDocument/2006/math" xmlns:v="urn:schemas-microsoft-com:vml" xmlns:wp14="http://schemas.microsoft.com/office/word/2010/wordprocessingDrawing" xmlns:wp="http://schemas.openxmlformats.org/drawingml/2006/wordprocessingDrawing" xmlns:w10="urn:schemas-microsoft-com:office:word" xmlns:w="http://schemas.openxmlformats.org/wordprocessingml/2006/main" xmlns:w14="http://schemas.microsoft.com/office/word/2010/wordml" xmlns:wpg="http://schemas.microsoft.com/office/word/2010/wordprocessingGroup" xmlns:wpi="http://schemas.microsoft.com/office/word/2010/wordprocessingInk" xmlns:wne="http://schemas.microsoft.com/office/word/2006/wordml" xmlns:wps="http://schemas.microsoft.com/office/word/2010/wordprocessingShape" mc:Ignorable="w14 wp14">
+  <w:docDefaults>
+    <w:rPrDefault>
+      <w:rPr>
+        <w:rFonts w:asciiTheme="minorHAnsi" w:eastAsiaTheme="minorEastAsia" w:hAnsiTheme="minorHAnsi" w:cstheme="minorBidi"/>
+        <w:sz w:val="22"/>
+        <w:szCs w:val="22"/>
+        <w:lang w:val="en-IE" w:eastAsia="en-IE" w:bidi="ar-SA"/>
+      </w:rPr>
+    </w:rPrDefault>
+    <w:pPrDefault>
+      <w:pPr>
+        <w:spacing w:after="200" w:line="276" w:lineRule="auto"/>
+      </w:pPr>
+    </w:pPrDefault>
+  </w:docDefaults>
+  <w:latentStyles w:defLockedState="0" w:defUIPriority="99" w:defSemiHidden="1" w:defUnhideWhenUsed="1" w:defQFormat="0" w:count="267">
+    <w:lsdException w:name="Normal" w:semiHidden="0" w:uiPriority="0" w:unhideWhenUsed="0" w:qFormat="1"/>
+    <w:lsdException w:name="heading 1" w:semiHidden="0" w:uiPriority="9" w:unhideWhenUsed="0" w:qFormat="1"/>
+    <w:lsdException w:name="heading 2" w:uiPriority="9" w:qFormat="1"/>
+    <w:lsdException w:name="heading 3" w:uiPriority="9" w:qFormat="1"/>
+    <w:lsdException w:name="heading 4" w:uiPriority="9" w:qFormat="1"/>
+    <w:lsdException w:name="heading 5" w:uiPriority="9" w:qFormat="1"/>
+    <w:lsdException w:name="heading 6" w:uiPriority="9" w:qFormat="1"/>
+    <w:lsdException w:name="heading 7" w:uiPriority="9" w:qFormat="1"/>
+    <w:lsdException w:name="heading 8" w:uiPriority="9" w:qFormat="1"/>
+    <w:lsdException w:name="heading 9" w:uiPriority="9" w:qFormat="1"/>
+    <w:lsdException w:name="toc 1" w:uiPriority="39"/>
+    <w:lsdException w:name="toc 2" w:uiPriority="39"/>
+    <w:lsdException w:name="toc 3" w:uiPriority="39"/>
+    <w:lsdException w:name="toc 4" w:uiPriority="39"/>
+    <w:lsdException w:name="toc 5" w:uiPriority="39"/>
+    <w:lsdException w:name="toc 6" w:uiPriority="39"/>
+    <w:lsdException w:name="toc 7" w:uiPriority="39"/>
+    <w:lsdException w:name="toc 8" w:uiPriority="39"/>
+    <w:lsdException w:name="toc 9" w:uiPriority="39"/>
+    <w:lsdException w:name="caption" w:uiPriority="35" w:qFormat="1"/>
+    <w:lsdException w:name="Title" w:semiHidden="0" w:uiPriority="10" w:unhideWhenUsed="0" w:qFormat="1"/>
+    <w:lsdException w:name="Default Paragraph Font" w:uiPriority="1"/>
+    <w:lsdException w:name="Subtitle" w:semiHidden="0" w:uiPriority="11" w:unhideWhenUsed="0" w:qFormat="1"/>
+    <w:lsdException w:name="Strong" w:semiHidden="0" w:uiPriority="22" w:unhideWhenUsed="0" w:qFormat="1"/>
+    <w:lsdException w:name="Emphasis" w:semiHidden="0" w:uiPriority="20" w:unhideWhenUsed="0" w:qFormat="1"/>
+    <w:lsdException w:name="Table Grid" w:semiHidden="0" w:uiPriority="59" w:unhideWhenUsed="0"/>
+    <w:lsdException w:name="Placeholder Text" w:unhideWhenUsed="0"/>
+    <w:lsdException w:name="No Spacing" w:semiHidden="0" w:uiPriority="1" w:unhideWhenUsed="0" w:qFormat="1"/>
+    <w:lsdException w:name="Light Shading" w:semiHidden="0" w:uiPriority="60" w:unhideWhenUsed="0"/>
+    <w:lsdException w:name="Light List" w:semiHidden="0" w:uiPriority="61" w:unhideWhenUsed="0"/>
+    <w:lsdException w:name="Light Grid" w:semiHidden="0" w:uiPriority="62" w:unhideWhenUsed="0"/>
+    <w:lsdException w:name="Medium Shading 1" w:semiHidden="0" w:uiPriority="63" w:unhideWhenUsed="0"/>
+    <w:lsdException w:name="Medium Shading 2" w:semiHidden="0" w:uiPriority="64" w:unhideWhenUsed="0"/>
+    <w:lsdException w:name="Medium List 1" w:semiHidden="0" w:uiPriority="65" w:unhideWhenUsed="0"/>
+    <w:lsdException w:name="Medium List 2" w:semiHidden="0" w:uiPriority="66" w:unhideWhenUsed="0"/>
+    <w:lsdException w:name="Medium Grid 1" w:semiHidden="0" w:uiPriority="67" w:unhideWhenUsed="0"/>
+    <w:lsdException w:name="Medium Grid 2" w:semiHidden="0" w:uiPriority="68" w:unhideWhenUsed="0"/>
+    <w:lsdException w:name="Medium Grid 3" w:semiHidden="0" w:uiPriority="69" w:unhideWhenUsed="0"/>
+    <w:lsdException w:name="Dark List" w:semiHidden="0" w:uiPriority="70" w:unhideWhenUsed="0"/>
+    <w:lsdException w:name="Colorful Shading" w:semiHidden="0" w:uiPriority="71" w:unhideWhenUsed="0"/>
+    <w:lsdException w:name="Colorful List" w:semiHidden="0" w:uiPriority="72" w:unhideWhenUsed="0"/>
+    <w:lsdException w:name="Colorful Grid" w:semiHidden="0" w:uiPriority="73" w:unhideWhenUsed="0"/>
+    <w:lsdException w:name="Light Shading Accent 1" w:semiHidden="0" w:uiPriority="60" w:unhideWhenUsed="0"/>
+    <w:lsdException w:name="Light List Accent 1" w:semiHidden="0" w:uiPriority="61" w:unhideWhenUsed="0"/>
+    <w:lsdException w:name="Light Grid Accent 1" w:semiHidden="0" w:uiPriority="62" w:unhideWhenUsed="0"/>
+    <w:lsdException w:name="Medium Shading 1 Accent 1" w:semiHidden="0" w:uiPriority="63" w:unhideWhenUsed="0"/>
+    <w:lsdException w:name="Medium Shading 2 Accent 1" w:semiHidden="0" w:uiPriority="64" w:unhideWhenUsed="0"/>
+    <w:lsdException w:name="Medium List 1 Accent 1" w:semiHidden="0" w:uiPriority="65" w:unhideWhenUsed="0"/>
+    <w:lsdException w:name="Revision" w:unhideWhenUsed="0"/>
+    <w:lsdException w:name="List Paragraph" w:semiHidden="0" w:uiPriority="34" w:unhideWhenUsed="0" w:qFormat="1"/>
+    <w:lsdException w:name="Quote" w:semiHidden="0" w:uiPriority="29" w:unhideWhenUsed="0" w:qFormat="1"/>
+    <w:lsdException w:name="Intense Quote" w:semiHidden="0" w:uiPriority="30" w:unhideWhenUsed="0" w:qFormat="1"/>
+    <w:lsdException w:name="Medium List 2 Accent 1" w:semiHidden="0" w:uiPriority="66" w:unhideWhenUsed="0"/>
+    <w:lsdException w:name="Medium Grid 1 Accent 1" w:semiHidden="0" w:uiPriority="67" w:unhideWhenUsed="0"/>
+    <w:lsdException w:name="Medium Grid 2 Accent 1" w:semiHidden="0" w:uiPriority="68" w:unhideWhenUsed="0"/>
+    <w:lsdException w:name="Medium Grid 3 Accent 1" w:semiHidden="0" w:uiPriority="69" w:unhideWhenUsed="0"/>
+    <w:lsdException w:name="Dark List Accent 1" w:semiHidden="0" w:uiPriority="70" w:unhideWhenUsed="0"/>
+    <w:lsdException w:name="Colorful Shading Accent 1" w:semiHidden="0" w:uiPriority="71" w:unhideWhenUsed="0"/>
+    <w:lsdException w:name="Colorful List Accent 1" w:semiHidden="0" w:uiPriority="72" w:unhideWhenUsed="0"/>
+    <w:lsdException w:name="Colorful Grid Accent 1" w:semiHidden="0" w:uiPriority="73" w:unhideWhenUsed="0"/>
+    <w:lsdException w:name="Light Shading Accent 2" w:semiHidden="0" w:uiPriority="60" w:unhideWhenUsed="0"/>
+    <w:lsdException w:name="Light List Accent 2" w:semiHidden="0" w:uiPriority="61" w:unhideWhenUsed="0"/>
+    <w:lsdException w:name="Light Grid Accent 2" w:semiHidden="0" w:uiPriority="62" w:unhideWhenUsed="0"/>
+    <w:lsdException w:name="Medium Shading 1 Accent 2" w:semiHidden="0" w:uiPriority="63" w:unhideWhenUsed="0"/>
+    <w:lsdException w:name="Medium Shading 2 Accent 2" w:semiHidden="0" w:uiPriority="64" w:unhideWhenUsed="0"/>
+    <w:lsdException w:name="Medium List 1 Accent 2" w:semiHidden="0" w:uiPriority="65" w:unhideWhenUsed="0"/>
+    <w:lsdException w:name="Medium List 2 Accent 2" w:semiHidden="0" w:uiPriority="66" w:unhideWhenUsed="0"/>
+    <w:lsdException w:name="Medium Grid 1 Accent 2" w:semiHidden="0" w:uiPriority="67" w:unhideWhenUsed="0"/>
+    <w:lsdException w:name="Medium Grid 2 Accent 2" w:semiHidden="0" w:uiPriority="68" w:unhideWhenUsed="0"/>
+    <w:lsdException w:name="Medium Grid 3 Accent 2" w:semiHidden="0" w:uiPriority="69" w:unhideWhenUsed="0"/>
+    <w:lsdException w:name="Dark List Accent 2" w:semiHidden="0" w:uiPriority="70" w:unhideWhenUsed="0"/>
+    <w:lsdException w:name="Colorful Shading Accent 2" w:semiHidden="0" w:uiPriority="71" w:unhideWhenUsed="0"/>
+    <w:lsdException w:name="Colorful List Accent 2" w:semiHidden="0" w:uiPriority="72" w:unhideWhenUsed="0"/>
+    <w:lsdException w:name="Colorful Grid Accent 2" w:semiHidden="0" w:uiPriority="73" w:unhideWhenUsed="0"/>
+    <w:lsdException w:name="Light Shading Accent 3" w:semiHidden="0" w:uiPriority="60" w:unhideWhenUsed="0"/>
+    <w:lsdException w:name="Light List Accent 3" w:semiHidden="0" w:uiPriority="61" w:unhideWhenUsed="0"/>
+    <w:lsdException w:name="Light Grid Accent 3" w:semiHidden="0" w:uiPriority="62" w:unhideWhenUsed="0"/>
+    <w:lsdException w:name="Medium Shading 1 Accent 3" w:semiHidden="0" w:uiPriority="63" w:unhideWhenUsed="0"/>
+    <w:lsdException w:name="Medium Shading 2 Accent 3" w:semiHidden="0" w:uiPriority="64" w:unhideWhenUsed="0"/>
+    <w:lsdException w:name="Medium List 1 Accent 3" w:semiHidden="0" w:uiPriority="65" w:unhideWhenUsed="0"/>
+    <w:lsdException w:name="Medium List 2 Accent 3" w:semiHidden="0" w:uiPriority="66" w:unhideWhenUsed="0"/>
+    <w:lsdException w:name="Medium Grid 1 Accent 3" w:semiHidden="0" w:uiPriority="67" w:unhideWhenUsed="0"/>
+    <w:lsdException w:name="Medium Grid 2 Accent 3" w:semiHidden="0" w:uiPriority="68" w:unhideWhenUsed="0"/>
+    <w:lsdException w:name="Medium Grid 3 Accent 3" w:semiHidden="0" w:uiPriority="69" w:unhideWhenUsed="0"/>
+    <w:lsdException w:name="Dark List Accent 3" w:semiHidden="0" w:uiPriority="70" w:unhideWhenUsed="0"/>
+    <w:lsdException w:name="Colorful Shading Accent 3" w:semiHidden="0" w:uiPriority="71" w:unhideWhenUsed="0"/>
+    <w:lsdException w:name="Colorful List Accent 3" w:semiHidden="0" w:uiPriority="72" w:unhideWhenUsed="0"/>
+    <w:lsdException w:name="Colorful Grid Accent 3" w:semiHidden="0" w:uiPriority="73" w:unhideWhenUsed="0"/>
+    <w:lsdException w:name="Light Shading Accent 4" w:semiHidden="0" w:uiPriority="60" w:unhideWhenUsed="0"/>
+    <w:lsdException w:name="Light List Accent 4" w:semiHidden="0" w:uiPriority="61" w:unhideWhenUsed="0"/>
+    <w:lsdException w:name="Light Grid Accent 4" w:semiHidden="0" w:uiPriority="62" w:unhideWhenUsed="0"/>
+    <w:lsdException w:name="Medium Shading 1 Accent 4" w:semiHidden="0" w:uiPriority="63" w:unhideWhenUsed="0"/>
+    <w:lsdException w:name="Medium Shading 2 Accent 4" w:semiHidden="0" w:uiPriority="64" w:unhideWhenUsed="0"/>
+    <w:lsdException w:name="Medium List 1 Accent 4" w:semiHidden="0" w:uiPriority="65" w:unhideWhenUsed="0"/>
+    <w:lsdException w:name="Medium List 2 Accent 4" w:semiHidden="0" w:uiPriority="66" w:unhideWhenUsed="0"/>
+    <w:lsdException w:name="Medium Grid 1 Accent 4" w:semiHidden="0" w:uiPriority="67" w:unhideWhenUsed="0"/>
+    <w:lsdException w:name="Medium Grid 2 Accent 4" w:semiHidden="0" w:uiPriority="68" w:unhideWhenUsed="0"/>
+    <w:lsdException w:name="Medium Grid 3 Accent 4" w:semiHidden="0" w:uiPriority="69" w:unhideWhenUsed="0"/>
+    <w:lsdException w:name="Dark List Accent 4" w:semiHidden="0" w:uiPriority="70" w:unhideWhenUsed="0"/>
+    <w:lsdException w:name="Colorful Shading Accent 4" w:semiHidden="0" w:uiPriority="71" w:unhideWhenUsed="0"/>
+    <w:lsdException w:name="Colorful List Accent 4" w:semiHidden="0" w:uiPriority="72" w:unhideWhenUsed="0"/>
+    <w:lsdException w:name="Colorful Grid Accent 4" w:semiHidden="0" w:uiPriority="73" w:unhideWhenUsed="0"/>
+    <w:lsdException w:name="Light Shading Accent 5" w:semiHidden="0" w:uiPriority="60" w:unhideWhenUsed="0"/>
+    <w:lsdException w:name="Light List Accent 5" w:semiHidden="0" w:uiPriority="61" w:unhideWhenUsed="0"/>
+    <w:lsdException w:name="Light Grid Accent 5" w:semiHidden="0" w:uiPriority="62" w:unhideWhenUsed="0"/>
+    <w:lsdException w:name="Medium Shading 1 Accent 5" w:semiHidden="0" w:uiPriority="63" w:unhideWhenUsed="0"/>
+    <w:lsdException w:name="Medium Shading 2 Accent 5" w:semiHidden="0" w:uiPriority="64" w:unhideWhenUsed="0"/>
+    <w:lsdException w:name="Medium List 1 Accent 5" w:semiHidden="0" w:uiPriority="65" w:unhideWhenUsed="0"/>
+    <w:lsdException w:name="Medium List 2 Accent 5" w:semiHidden="0" w:uiPriority="66" w:unhideWhenUsed="0"/>
+    <w:lsdException w:name="Medium Grid 1 Accent 5" w:semiHidden="0" w:uiPriority="67" w:unhideWhenUsed="0"/>
+    <w:lsdException w:name="Medium Grid 2 Accent 5" w:semiHidden="0" w:uiPriority="68" w:unhideWhenUsed="0"/>
+    <w:lsdException w:name="Medium Grid 3 Accent 5" w:semiHidden="0" w:uiPriority="69" w:unhideWhenUsed="0"/>
+    <w:lsdException w:name="Dark List Accent 5" w:semiHidden="0" w:uiPriority="70" w:unhideWhenUsed="0"/>
+    <w:lsdException w:name="Colorful Shading Accent 5" w:semiHidden="0" w:uiPriority="71" w:unhideWhenUsed="0"/>
+    <w:lsdException w:name="Colorful List Accent 5" w:semiHidden="0" w:uiPriority="72" w:unhideWhenUsed="0"/>
+    <w:lsdException w:name="Colorful Grid Accent 5" w:semiHidden="0" w:uiPriority="73" w:unhideWhenUsed="0"/>
+    <w:lsdException w:name="Light Shading Accent 6" w:semiHidden="0" w:uiPriority="60" w:unhideWhenUsed="0"/>
+    <w:lsdException w:name="Light List Accent 6" w:semiHidden="0" w:uiPriority="61" w:unhideWhenUsed="0"/>
+    <w:lsdException w:name="Light Grid Accent 6" w:semiHidden="0" w:uiPriority="62" w:unhideWhenUsed="0"/>
+    <w:lsdException w:name="Medium Shading 1 Accent 6" w:semiHidden="0" w:uiPriority="63" w:unhideWhenUsed="0"/>
+    <w:lsdException w:name="Medium Shading 2 Accent 6" w:semiHidden="0" w:uiPriority="64" w:unhideWhenUsed="0"/>
+    <w:lsdException w:name="Medium List 1 Accent 6" w:semiHidden="0" w:uiPriority="65" w:unhideWhenUsed="0"/>
+    <w:lsdException w:name="Medium List 2 Accent 6" w:semiHidden="0" w:uiPriority="66" w:unhideWhenUsed="0"/>
+    <w:lsdException w:name="Medium Grid 1 Accent 6" w:semiHidden="0" w:uiPriority="67" w:unhideWhenUsed="0"/>
+    <w:lsdException w:name="Medium Grid 2 Accent 6" w:semiHidden="0" w:uiPriority="68" w:unhideWhenUsed="0"/>
+    <w:lsdException w:name="Medium Grid 3 Accent 6" w:semiHidden="0" w:uiPriority="69" w:unhideWhenUsed="0"/>
+    <w:lsdException w:name="Dark List Accent 6" w:semiHidden="0" w:uiPriority="70" w:unhideWhenUsed="0"/>
+    <w:lsdException w:name="Colorful Shading Accent 6" w:semiHidden="0" w:uiPriority="71" w:unhideWhenUsed="0"/>
+    <w:lsdException w:name="Colorful List Accent 6" w:semiHidden="0" w:uiPriority="72" w:unhideWhenUsed="0"/>
+    <w:lsdException w:name="Colorful Grid Accent 6" w:semiHidden="0" w:uiPriority="73" w:unhideWhenUsed="0"/>
+    <w:lsdException w:name="Subtle Emphasis" w:semiHidden="0" w:uiPriority="19" w:unhideWhenUsed="0" w:qFormat="1"/>
+    <w:lsdException w:name="Intense Emphasis" w:semiHidden="0" w:uiPriority="21" w:unhideWhenUsed="0" w:qFormat="1"/>
+    <w:lsdException w:name="Subtle Reference" w:semiHidden="0" w:uiPriority="31" w:unhideWhenUsed="0" w:qFormat="1"/>
+    <w:lsdException w:name="Intense Reference" w:semiHidden="0" w:uiPriority="32" w:unhideWhenUsed="0" w:qFormat="1"/>
+    <w:lsdException w:name="Book Title" w:semiHidden="0" w:uiPriority="33" w:unhideWhenUsed="0" w:qFormat="1"/>
+    <w:lsdException w:name="Bibliography" w:uiPriority="37"/>
+    <w:lsdException w:name="TOC Heading" w:uiPriority="39" w:qFormat="1"/>
+  </w:latentStyles>
+  <w:style w:type="paragraph" w:default="1" w:styleId="Normal">
+    <w:name w:val="Normal"/>
+    <w:qFormat/>
+  </w:style>
+  <w:style w:type="character" w:default="1" w:styleId="DefaultParagraphFont">
+    <w:name w:val="Default Paragraph Font"/>
+    <w:uiPriority w:val="1"/>
+    <w:semiHidden/>
+    <w:unhideWhenUsed/>
+  </w:style>
+  <w:style w:type="table" w:default="1" w:styleId="TableNormal">
+    <w:name w:val="Normal Table"/>
+    <w:uiPriority w:val="99"/>
+    <w:semiHidden/>
+    <w:unhideWhenUsed/>
+    <w:tblPr>
+      <w:tblInd w:w="0" w:type="dxa"/>
+      <w:tblCellMar>
+        <w:top w:w="0" w:type="dxa"/>
+        <w:left w:w="108" w:type="dxa"/>
+        <w:bottom w:w="0" w:type="dxa"/>
+        <w:right w:w="108" w:type="dxa"/>
+      </w:tblCellMar>
+    </w:tblPr>
+  </w:style>
+  <w:style w:type="numbering" w:default="1" w:styleId="NoList">
+    <w:name w:val="No List"/>
+    <w:uiPriority w:val="99"/>
+    <w:semiHidden/>
+    <w:unhideWhenUsed/>
   </w:style>
 </w:styles>
 </file>

</xml_diff>

<commit_message>
Updated Word, PDF and HTML CVs Removed a completed item from road map
</commit_message>
<xml_diff>
--- a/static/resources/DenisHoctorCV 100830.docx
+++ b/static/resources/DenisHoctorCV 100830.docx
@@ -2489,7 +2489,18 @@
           <w:sz w:val="18"/>
           <w:szCs w:val="18"/>
         </w:rPr>
-        <w:t>Part-time position held during college</w:t>
+        <w:t>Part-time po</w:t>
+      </w:r>
+      <w:bookmarkStart w:id="0" w:name="_GoBack"/>
+      <w:bookmarkEnd w:id="0"/>
+      <w:r>
+        <w:rPr>
+          <w:rFonts w:ascii="Arial" w:hAnsi="Arial" w:cs="Arial"/>
+          <w:color w:val="333333"/>
+          <w:sz w:val="18"/>
+          <w:szCs w:val="18"/>
+        </w:rPr>
+        <w:t>sition held during college</w:t>
       </w:r>
     </w:p>
     <w:p>
@@ -2644,7 +2655,6 @@
           <w:szCs w:val="23"/>
         </w:rPr>
       </w:pPr>
-      <w:bookmarkStart w:id="0" w:name="_GoBack"/>
       <w:r>
         <w:rPr>
           <w:rFonts w:ascii="Arial" w:hAnsi="Arial" w:cs="Arial"/>
@@ -2687,7 +2697,6 @@
         <w:t>Sept 2002–May 2006</w:t>
       </w:r>
     </w:p>
-    <w:bookmarkEnd w:id="0"/>
     <w:p>
       <w:pPr>
         <w:numPr>
@@ -3630,7 +3639,7 @@
     </w:p>
     <w:sectPr>
       <w:pgSz w:w="11906" w:h="16838"/>
-      <w:pgMar w:top="426" w:right="1274" w:bottom="993" w:left="1440" w:header="708" w:footer="708" w:gutter="0"/>
+      <w:pgMar w:top="851" w:right="1274" w:bottom="709" w:left="1440" w:header="708" w:footer="708" w:gutter="0"/>
       <w:cols w:space="708"/>
       <w:docGrid w:linePitch="360"/>
     </w:sectPr>

</xml_diff>